<commit_message>
add four week log,update three week log
</commit_message>
<xml_diff>
--- a/pushDoc/everyweekTasks/第三阶段_阶段计划_第二周.docx
+++ b/pushDoc/everyweekTasks/第三阶段_阶段计划_第二周.docx
@@ -2149,9 +2149,6 @@
               <w:pStyle w:val="ab"/>
               <w:ind w:left="360" w:firstLineChars="0" w:firstLine="0"/>
               <w:jc w:val="center"/>
-              <w:rPr>
-                <w:rFonts w:hint="eastAsia"/>
-              </w:rPr>
             </w:pPr>
             <w:r>
               <w:rPr>
@@ -2536,9 +2533,6 @@
                 <w:numId w:val="4"/>
               </w:numPr>
               <w:ind w:firstLineChars="0"/>
-              <w:rPr>
-                <w:rFonts w:hint="eastAsia"/>
-              </w:rPr>
             </w:pPr>
             <w:r>
               <w:rPr>
@@ -2546,8 +2540,6 @@
               </w:rPr>
               <w:t>辅助实现添加、更新个人博客，为接下来的游戏项目有更好的提升空间</w:t>
             </w:r>
-            <w:bookmarkStart w:id="2" w:name="_GoBack"/>
-            <w:bookmarkEnd w:id="2"/>
           </w:p>
         </w:tc>
       </w:tr>
@@ -2565,9 +2557,6 @@
             <w:pPr>
               <w:pStyle w:val="ab"/>
               <w:ind w:left="360" w:firstLineChars="0" w:firstLine="0"/>
-              <w:rPr>
-                <w:rFonts w:hint="eastAsia"/>
-              </w:rPr>
             </w:pPr>
           </w:p>
         </w:tc>
@@ -2583,8 +2572,8 @@
           <w:szCs w:val="36"/>
         </w:rPr>
       </w:pPr>
-      <w:bookmarkStart w:id="3" w:name="_Toc505112458"/>
-      <w:bookmarkStart w:id="4" w:name="_Toc508604097"/>
+      <w:bookmarkStart w:id="2" w:name="_Toc505112458"/>
+      <w:bookmarkStart w:id="3" w:name="_Toc508604097"/>
       <w:r>
         <w:rPr>
           <w:rFonts w:ascii="微软雅黑" w:eastAsia="微软雅黑" w:hAnsi="微软雅黑"/>
@@ -2613,7 +2602,7 @@
         <w:lastRenderedPageBreak/>
         <w:t>个人项目计划表</w:t>
       </w:r>
-      <w:bookmarkEnd w:id="3"/>
+      <w:bookmarkEnd w:id="2"/>
       <w:r>
         <w:rPr>
           <w:rFonts w:ascii="微软雅黑" w:eastAsia="微软雅黑" w:hAnsi="微软雅黑" w:hint="eastAsia"/>
@@ -2622,7 +2611,7 @@
         </w:rPr>
         <w:t>-傅越鑫（核心成员）</w:t>
       </w:r>
-      <w:bookmarkEnd w:id="4"/>
+      <w:bookmarkEnd w:id="3"/>
     </w:p>
     <w:p>
       <w:pPr>
@@ -3884,8 +3873,8 @@
         <w:pStyle w:val="1"/>
         <w:ind w:firstLine="883"/>
       </w:pPr>
-      <w:bookmarkStart w:id="5" w:name="_Toc505112459"/>
-      <w:bookmarkStart w:id="6" w:name="_Toc508604098"/>
+      <w:bookmarkStart w:id="4" w:name="_Toc505112459"/>
+      <w:bookmarkStart w:id="5" w:name="_Toc508604098"/>
       <w:r>
         <w:rPr>
           <w:rFonts w:hint="eastAsia"/>
@@ -3911,8 +3900,8 @@
         </w:rPr>
         <w:t>）</w:t>
       </w:r>
+      <w:bookmarkEnd w:id="4"/>
       <w:bookmarkEnd w:id="5"/>
-      <w:bookmarkEnd w:id="6"/>
     </w:p>
     <w:p>
       <w:pPr>
@@ -4097,6 +4086,24 @@
             <w:pPr>
               <w:ind w:firstLine="482"/>
             </w:pPr>
+            <w:r>
+              <w:t>熟悉石墨工具</w:t>
+            </w:r>
+            <w:r>
+              <w:rPr>
+                <w:rFonts w:hint="eastAsia"/>
+              </w:rPr>
+              <w:t>，复杂</w:t>
+            </w:r>
+            <w:r>
+              <w:t>多边形建模</w:t>
+            </w:r>
+            <w:r>
+              <w:rPr>
+                <w:rFonts w:hint="eastAsia"/>
+              </w:rPr>
+              <w:t>，建立一些简单的物体。</w:t>
+            </w:r>
           </w:p>
           <w:p>
             <w:pPr>
@@ -4137,6 +4144,46 @@
             <w:pPr>
               <w:ind w:firstLine="482"/>
             </w:pPr>
+            <w:r>
+              <w:rPr>
+                <w:noProof/>
+              </w:rPr>
+              <w:drawing>
+                <wp:inline distT="0" distB="0" distL="0" distR="0" wp14:anchorId="74CC91FB" wp14:editId="67093DA5">
+                  <wp:extent cx="2278628" cy="2199736"/>
+                  <wp:effectExtent l="0" t="0" r="7620" b="0"/>
+                  <wp:docPr id="1" name="图片 1"/>
+                  <wp:cNvGraphicFramePr>
+                    <a:graphicFrameLocks xmlns:a="http://schemas.openxmlformats.org/drawingml/2006/main" noChangeAspect="1"/>
+                  </wp:cNvGraphicFramePr>
+                  <a:graphic xmlns:a="http://schemas.openxmlformats.org/drawingml/2006/main">
+                    <a:graphicData uri="http://schemas.openxmlformats.org/drawingml/2006/picture">
+                      <pic:pic xmlns:pic="http://schemas.openxmlformats.org/drawingml/2006/picture">
+                        <pic:nvPicPr>
+                          <pic:cNvPr id="1" name=""/>
+                          <pic:cNvPicPr/>
+                        </pic:nvPicPr>
+                        <pic:blipFill>
+                          <a:blip r:embed="rId11"/>
+                          <a:stretch>
+                            <a:fillRect/>
+                          </a:stretch>
+                        </pic:blipFill>
+                        <pic:spPr>
+                          <a:xfrm>
+                            <a:off x="0" y="0"/>
+                            <a:ext cx="2301659" cy="2221969"/>
+                          </a:xfrm>
+                          <a:prstGeom prst="rect">
+                            <a:avLst/>
+                          </a:prstGeom>
+                        </pic:spPr>
+                      </pic:pic>
+                    </a:graphicData>
+                  </a:graphic>
+                </wp:inline>
+              </w:drawing>
+            </w:r>
           </w:p>
           <w:p>
             <w:pPr>
@@ -4171,6 +4218,51 @@
           <w:p>
             <w:pPr>
               <w:ind w:firstLine="482"/>
+            </w:pPr>
+            <w:r>
+              <w:rPr>
+                <w:noProof/>
+              </w:rPr>
+              <w:drawing>
+                <wp:inline distT="0" distB="0" distL="0" distR="0" wp14:anchorId="688EDFB2" wp14:editId="4C289A10">
+                  <wp:extent cx="2190722" cy="2406770"/>
+                  <wp:effectExtent l="0" t="0" r="635" b="0"/>
+                  <wp:docPr id="2" name="图片 2"/>
+                  <wp:cNvGraphicFramePr>
+                    <a:graphicFrameLocks xmlns:a="http://schemas.openxmlformats.org/drawingml/2006/main" noChangeAspect="1"/>
+                  </wp:cNvGraphicFramePr>
+                  <a:graphic xmlns:a="http://schemas.openxmlformats.org/drawingml/2006/main">
+                    <a:graphicData uri="http://schemas.openxmlformats.org/drawingml/2006/picture">
+                      <pic:pic xmlns:pic="http://schemas.openxmlformats.org/drawingml/2006/picture">
+                        <pic:nvPicPr>
+                          <pic:cNvPr id="1" name=""/>
+                          <pic:cNvPicPr/>
+                        </pic:nvPicPr>
+                        <pic:blipFill>
+                          <a:blip r:embed="rId12"/>
+                          <a:stretch>
+                            <a:fillRect/>
+                          </a:stretch>
+                        </pic:blipFill>
+                        <pic:spPr>
+                          <a:xfrm>
+                            <a:off x="0" y="0"/>
+                            <a:ext cx="2208580" cy="2426389"/>
+                          </a:xfrm>
+                          <a:prstGeom prst="rect">
+                            <a:avLst/>
+                          </a:prstGeom>
+                        </pic:spPr>
+                      </pic:pic>
+                    </a:graphicData>
+                  </a:graphic>
+                </wp:inline>
+              </w:drawing>
+            </w:r>
+          </w:p>
+          <w:p>
+            <w:pPr>
+              <w:ind w:firstLineChars="0" w:firstLine="0"/>
             </w:pPr>
           </w:p>
         </w:tc>
@@ -4194,7 +4286,7 @@
         </w:rPr>
         <w:br w:type="page"/>
       </w:r>
-      <w:bookmarkStart w:id="7" w:name="_Toc508604099"/>
+      <w:bookmarkStart w:id="6" w:name="_Toc508604099"/>
       <w:r>
         <w:rPr>
           <w:rFonts w:ascii="微软雅黑" w:eastAsia="微软雅黑" w:hAnsi="微软雅黑" w:hint="eastAsia"/>
@@ -4212,7 +4304,7 @@
         </w:rPr>
         <w:t>-林娴（核心成员）</w:t>
       </w:r>
-      <w:bookmarkEnd w:id="7"/>
+      <w:bookmarkEnd w:id="6"/>
     </w:p>
     <w:p>
       <w:pPr>
@@ -5575,7 +5667,7 @@
         <w:pStyle w:val="1"/>
         <w:ind w:firstLine="883"/>
       </w:pPr>
-      <w:bookmarkStart w:id="8" w:name="_Toc508604100"/>
+      <w:bookmarkStart w:id="7" w:name="_Toc508604100"/>
       <w:r>
         <w:rPr>
           <w:rFonts w:hint="eastAsia"/>
@@ -5601,7 +5693,7 @@
         </w:rPr>
         <w:t>）</w:t>
       </w:r>
-      <w:bookmarkEnd w:id="8"/>
+      <w:bookmarkEnd w:id="7"/>
     </w:p>
     <w:p>
       <w:pPr>
@@ -5765,9 +5857,34 @@
           </w:tcPr>
           <w:p>
             <w:pPr>
-              <w:ind w:firstLineChars="0" w:firstLine="0"/>
+              <w:pStyle w:val="ab"/>
+              <w:numPr>
+                <w:ilvl w:val="0"/>
+                <w:numId w:val="10"/>
+              </w:numPr>
+              <w:ind w:firstLineChars="0"/>
               <w:jc w:val="left"/>
             </w:pPr>
+            <w:r>
+              <w:rPr>
+                <w:rFonts w:hint="eastAsia"/>
+              </w:rPr>
+              <w:t>初步完成游戏内容策划</w:t>
+            </w:r>
+          </w:p>
+          <w:p>
+            <w:pPr>
+              <w:ind w:firstLineChars="0" w:firstLine="0"/>
+              <w:jc w:val="left"/>
+            </w:pPr>
+            <w:r>
+              <w:rPr>
+                <w:rFonts w:hint="eastAsia"/>
+              </w:rPr>
+              <w:t>初步设定游戏背景、游戏剧情等构思，以简单大方的关卡模式，利用旧物回收，活动随机奖励，养成一株随机植物，强调环保意识。</w:t>
+            </w:r>
+            <w:bookmarkStart w:id="8" w:name="_GoBack"/>
+            <w:bookmarkEnd w:id="8"/>
           </w:p>
         </w:tc>
       </w:tr>
@@ -5791,12 +5908,12 @@
       </w:pPr>
     </w:p>
     <w:sectPr>
-      <w:headerReference w:type="even" r:id="rId11"/>
-      <w:headerReference w:type="default" r:id="rId12"/>
-      <w:footerReference w:type="even" r:id="rId13"/>
-      <w:footerReference w:type="default" r:id="rId14"/>
-      <w:headerReference w:type="first" r:id="rId15"/>
-      <w:footerReference w:type="first" r:id="rId16"/>
+      <w:headerReference w:type="even" r:id="rId13"/>
+      <w:headerReference w:type="default" r:id="rId14"/>
+      <w:footerReference w:type="even" r:id="rId15"/>
+      <w:footerReference w:type="default" r:id="rId16"/>
+      <w:headerReference w:type="first" r:id="rId17"/>
+      <w:footerReference w:type="first" r:id="rId18"/>
       <w:type w:val="continuous"/>
       <w:pgSz w:w="11906" w:h="16838"/>
       <w:pgMar w:top="1440" w:right="1800" w:bottom="1440" w:left="1800" w:header="851" w:footer="992" w:gutter="0"/>
@@ -6631,6 +6748,95 @@
     </w:lvl>
   </w:abstractNum>
   <w:abstractNum w:abstractNumId="8" w15:restartNumberingAfterBreak="0">
+    <w:nsid w:val="5F7547BA"/>
+    <w:multiLevelType w:val="hybridMultilevel"/>
+    <w:tmpl w:val="0C7A0536"/>
+    <w:lvl w:ilvl="0" w:tplc="993ACDB4">
+      <w:start w:val="1"/>
+      <w:numFmt w:val="decimal"/>
+      <w:lvlText w:val="%1."/>
+      <w:lvlJc w:val="left"/>
+      <w:pPr>
+        <w:ind w:left="360" w:hanging="360"/>
+      </w:pPr>
+      <w:rPr>
+        <w:rFonts w:hint="eastAsia"/>
+      </w:rPr>
+    </w:lvl>
+    <w:lvl w:ilvl="1" w:tplc="04090019" w:tentative="1">
+      <w:start w:val="1"/>
+      <w:numFmt w:val="lowerLetter"/>
+      <w:lvlText w:val="%2)"/>
+      <w:lvlJc w:val="left"/>
+      <w:pPr>
+        <w:ind w:left="960" w:hanging="480"/>
+      </w:pPr>
+    </w:lvl>
+    <w:lvl w:ilvl="2" w:tplc="0409001B" w:tentative="1">
+      <w:start w:val="1"/>
+      <w:numFmt w:val="lowerRoman"/>
+      <w:lvlText w:val="%3."/>
+      <w:lvlJc w:val="right"/>
+      <w:pPr>
+        <w:ind w:left="1440" w:hanging="480"/>
+      </w:pPr>
+    </w:lvl>
+    <w:lvl w:ilvl="3" w:tplc="0409000F" w:tentative="1">
+      <w:start w:val="1"/>
+      <w:numFmt w:val="decimal"/>
+      <w:lvlText w:val="%4."/>
+      <w:lvlJc w:val="left"/>
+      <w:pPr>
+        <w:ind w:left="1920" w:hanging="480"/>
+      </w:pPr>
+    </w:lvl>
+    <w:lvl w:ilvl="4" w:tplc="04090019" w:tentative="1">
+      <w:start w:val="1"/>
+      <w:numFmt w:val="lowerLetter"/>
+      <w:lvlText w:val="%5)"/>
+      <w:lvlJc w:val="left"/>
+      <w:pPr>
+        <w:ind w:left="2400" w:hanging="480"/>
+      </w:pPr>
+    </w:lvl>
+    <w:lvl w:ilvl="5" w:tplc="0409001B" w:tentative="1">
+      <w:start w:val="1"/>
+      <w:numFmt w:val="lowerRoman"/>
+      <w:lvlText w:val="%6."/>
+      <w:lvlJc w:val="right"/>
+      <w:pPr>
+        <w:ind w:left="2880" w:hanging="480"/>
+      </w:pPr>
+    </w:lvl>
+    <w:lvl w:ilvl="6" w:tplc="0409000F" w:tentative="1">
+      <w:start w:val="1"/>
+      <w:numFmt w:val="decimal"/>
+      <w:lvlText w:val="%7."/>
+      <w:lvlJc w:val="left"/>
+      <w:pPr>
+        <w:ind w:left="3360" w:hanging="480"/>
+      </w:pPr>
+    </w:lvl>
+    <w:lvl w:ilvl="7" w:tplc="04090019" w:tentative="1">
+      <w:start w:val="1"/>
+      <w:numFmt w:val="lowerLetter"/>
+      <w:lvlText w:val="%8)"/>
+      <w:lvlJc w:val="left"/>
+      <w:pPr>
+        <w:ind w:left="3840" w:hanging="480"/>
+      </w:pPr>
+    </w:lvl>
+    <w:lvl w:ilvl="8" w:tplc="0409001B" w:tentative="1">
+      <w:start w:val="1"/>
+      <w:numFmt w:val="lowerRoman"/>
+      <w:lvlText w:val="%9."/>
+      <w:lvlJc w:val="right"/>
+      <w:pPr>
+        <w:ind w:left="4320" w:hanging="480"/>
+      </w:pPr>
+    </w:lvl>
+  </w:abstractNum>
+  <w:abstractNum w:abstractNumId="9" w15:restartNumberingAfterBreak="0">
     <w:nsid w:val="7C27435F"/>
     <w:multiLevelType w:val="hybridMultilevel"/>
     <w:tmpl w:val="128CCAC2"/>
@@ -6735,13 +6941,16 @@
     <w:abstractNumId w:val="4"/>
   </w:num>
   <w:num w:numId="7">
-    <w:abstractNumId w:val="8"/>
+    <w:abstractNumId w:val="9"/>
   </w:num>
   <w:num w:numId="8">
     <w:abstractNumId w:val="3"/>
   </w:num>
   <w:num w:numId="9">
     <w:abstractNumId w:val="7"/>
+  </w:num>
+  <w:num w:numId="10">
+    <w:abstractNumId w:val="8"/>
   </w:num>
 </w:numbering>
 </file>
@@ -7992,7 +8201,7 @@
 </file>
 
 <file path=customXml/itemProps1.xml><?xml version="1.0" encoding="utf-8"?>
-<ds:datastoreItem xmlns:ds="http://schemas.openxmlformats.org/officeDocument/2006/customXml" ds:itemID="{2D553814-FEC9-4E27-94DF-2A5656CBC532}">
+<ds:datastoreItem xmlns:ds="http://schemas.openxmlformats.org/officeDocument/2006/customXml" ds:itemID="{B95C2CED-7400-442D-981E-FC606E63E799}">
   <ds:schemaRefs>
     <ds:schemaRef ds:uri="http://schemas.openxmlformats.org/officeDocument/2006/bibliography"/>
   </ds:schemaRefs>

</xml_diff>